<commit_message>
Activity Diagrams, Software Architecture, Final file,
Update Software architecture and added more information.
Final - latex main file
</commit_message>
<xml_diff>
--- a/Software architecture design.docx
+++ b/Software architecture design.docx
@@ -6,187 +6,225 @@
       <w:pPr>
         <w:ind w:left="1440" w:firstLine="720"/>
         <w:rPr>
+          <w:rFonts w:ascii="Arial" w:hAnsi="Arial" w:cs="Arial"/>
+          <w:sz w:val="24"/>
+          <w:szCs w:val="24"/>
           <w:u w:val="single"/>
         </w:rPr>
       </w:pPr>
       <w:r>
         <w:rPr>
+          <w:rFonts w:ascii="Arial" w:hAnsi="Arial" w:cs="Arial"/>
+          <w:sz w:val="24"/>
+          <w:szCs w:val="24"/>
           <w:u w:val="single"/>
         </w:rPr>
         <w:t>Software architecture design</w:t>
       </w:r>
     </w:p>
-    <w:p/>
-    <w:p>
-      <w:r>
-        <w:t xml:space="preserve">Chosen </w:t>
-      </w:r>
-      <w:r>
-        <w:tab/>
-        <w:t>technologies</w:t>
-      </w:r>
-    </w:p>
-    <w:p>
-      <w:pPr>
-        <w:rPr>
-          <w:b/>
-          <w:sz w:val="32"/>
-          <w:szCs w:val="32"/>
-        </w:rPr>
-      </w:pPr>
-      <w:r>
-        <w:rPr>
-          <w:b/>
-          <w:sz w:val="32"/>
-          <w:szCs w:val="32"/>
-        </w:rPr>
+    <w:p>
+      <w:pPr>
+        <w:rPr>
+          <w:rFonts w:ascii="Arial" w:hAnsi="Arial" w:cs="Arial"/>
+          <w:sz w:val="24"/>
+          <w:szCs w:val="24"/>
+        </w:rPr>
+      </w:pPr>
+    </w:p>
+    <w:p>
+      <w:pPr>
+        <w:pStyle w:val="Heading1"/>
+      </w:pPr>
+      <w:r>
         <w:t>Programing language</w:t>
       </w:r>
     </w:p>
     <w:p>
       <w:pPr>
-        <w:rPr>
-          <w:u w:val="single"/>
-        </w:rPr>
-      </w:pPr>
-      <w:r>
-        <w:rPr>
-          <w:u w:val="single"/>
-        </w:rPr>
+        <w:pStyle w:val="Heading2"/>
+      </w:pPr>
+      <w:r>
         <w:t>Python</w:t>
       </w:r>
     </w:p>
     <w:p>
-      <w:r>
+      <w:pPr>
+        <w:rPr>
+          <w:rFonts w:ascii="Arial" w:hAnsi="Arial" w:cs="Arial"/>
+          <w:sz w:val="24"/>
+          <w:szCs w:val="24"/>
+        </w:rPr>
+      </w:pPr>
+      <w:r>
+        <w:rPr>
+          <w:rFonts w:ascii="Arial" w:hAnsi="Arial" w:cs="Arial"/>
+          <w:sz w:val="24"/>
+          <w:szCs w:val="24"/>
+        </w:rPr>
         <w:t>The system will be written in python and this language will handle the connections to the server, create the sockets and send and receive requests and response events to the various interfaces thought the different platforms.</w:t>
       </w:r>
     </w:p>
     <w:p>
-      <w:r>
+      <w:pPr>
+        <w:rPr>
+          <w:rFonts w:ascii="Arial" w:hAnsi="Arial" w:cs="Arial"/>
+          <w:sz w:val="24"/>
+          <w:szCs w:val="24"/>
+        </w:rPr>
+      </w:pPr>
+      <w:r>
+        <w:rPr>
+          <w:rFonts w:ascii="Arial" w:hAnsi="Arial" w:cs="Arial"/>
+          <w:sz w:val="24"/>
+          <w:szCs w:val="24"/>
+        </w:rPr>
         <w:t xml:space="preserve">The program will be </w:t>
       </w:r>
       <w:r>
+        <w:rPr>
+          <w:rFonts w:ascii="Arial" w:hAnsi="Arial" w:cs="Arial"/>
+          <w:sz w:val="24"/>
+          <w:szCs w:val="24"/>
+        </w:rPr>
         <w:t>written</w:t>
       </w:r>
       <w:r>
-        <w:t xml:space="preserve"> on the </w:t>
-      </w:r>
-      <w:proofErr w:type="spellStart"/>
-      <w:r>
-        <w:t>Django</w:t>
-      </w:r>
-      <w:proofErr w:type="spellEnd"/>
-      <w:r>
-        <w:t xml:space="preserve"> framework which implies that it will be high performing and </w:t>
-      </w:r>
-      <w:r>
+        <w:rPr>
+          <w:rFonts w:ascii="Arial" w:hAnsi="Arial" w:cs="Arial"/>
+          <w:sz w:val="24"/>
+          <w:szCs w:val="24"/>
+        </w:rPr>
+        <w:t xml:space="preserve"> on the Django framework which implies that it will be high performing and </w:t>
+      </w:r>
+      <w:r>
+        <w:rPr>
+          <w:rFonts w:ascii="Arial" w:hAnsi="Arial" w:cs="Arial"/>
+          <w:sz w:val="24"/>
+          <w:szCs w:val="24"/>
+        </w:rPr>
         <w:t>elegant</w:t>
       </w:r>
       <w:r>
+        <w:rPr>
+          <w:rFonts w:ascii="Arial" w:hAnsi="Arial" w:cs="Arial"/>
+          <w:sz w:val="24"/>
+          <w:szCs w:val="24"/>
+        </w:rPr>
         <w:t xml:space="preserve"> and since it is a </w:t>
       </w:r>
       <w:r>
+        <w:rPr>
+          <w:rFonts w:ascii="Arial" w:hAnsi="Arial" w:cs="Arial"/>
+          <w:sz w:val="24"/>
+          <w:szCs w:val="24"/>
+        </w:rPr>
         <w:t>Web application, it is not restricted by any hardware architecture or software incompatibilities that may prevent other applications from running successfully.</w:t>
       </w:r>
-    </w:p>
-    <w:p>
-      <w:pPr>
-        <w:rPr>
-          <w:sz w:val="24"/>
-          <w:szCs w:val="24"/>
-          <w:u w:val="single"/>
-        </w:rPr>
-      </w:pPr>
-      <w:r>
-        <w:rPr>
-          <w:sz w:val="24"/>
-          <w:szCs w:val="24"/>
-          <w:u w:val="single"/>
-        </w:rPr>
+      <w:r>
+        <w:rPr>
+          <w:rFonts w:ascii="Arial" w:hAnsi="Arial" w:cs="Arial"/>
+          <w:sz w:val="24"/>
+          <w:szCs w:val="24"/>
+        </w:rPr>
+        <w:t xml:space="preserve">  </w:t>
+      </w:r>
+    </w:p>
+    <w:p>
+      <w:pPr>
+        <w:pStyle w:val="Heading2"/>
+      </w:pPr>
+      <w:r>
         <w:t>Java</w:t>
       </w:r>
     </w:p>
     <w:p>
-      <w:r>
+      <w:pPr>
+        <w:rPr>
+          <w:rFonts w:ascii="Arial" w:hAnsi="Arial" w:cs="Arial"/>
+          <w:sz w:val="24"/>
+          <w:szCs w:val="24"/>
+        </w:rPr>
+      </w:pPr>
+      <w:r>
+        <w:rPr>
+          <w:rFonts w:ascii="Arial" w:hAnsi="Arial" w:cs="Arial"/>
+          <w:sz w:val="24"/>
+          <w:szCs w:val="24"/>
+        </w:rPr>
         <w:t>The Java language is used to build the android interface using the trivial android API’s as well as several libraries that perform tasks such as animation</w:t>
       </w:r>
       <w:r>
+        <w:rPr>
+          <w:rFonts w:ascii="Arial" w:hAnsi="Arial" w:cs="Arial"/>
+          <w:sz w:val="24"/>
+          <w:szCs w:val="24"/>
+        </w:rPr>
         <w:t xml:space="preserve"> and smoothness for the application that is to run on any interface that runs the appropriate android operating system or simulation software that can render the application.</w:t>
       </w:r>
     </w:p>
     <w:p>
       <w:pPr>
-        <w:rPr>
-          <w:b/>
-          <w:sz w:val="36"/>
-          <w:szCs w:val="32"/>
-        </w:rPr>
-      </w:pPr>
-      <w:r>
-        <w:rPr>
-          <w:b/>
-          <w:sz w:val="36"/>
-          <w:szCs w:val="32"/>
-        </w:rPr>
+        <w:pStyle w:val="Heading1"/>
+      </w:pPr>
+      <w:r>
         <w:t>Database</w:t>
       </w:r>
     </w:p>
     <w:p>
-      <w:r>
+      <w:pPr>
+        <w:rPr>
+          <w:rFonts w:ascii="Arial" w:hAnsi="Arial" w:cs="Arial"/>
+          <w:sz w:val="24"/>
+          <w:szCs w:val="24"/>
+        </w:rPr>
+      </w:pPr>
+      <w:r>
+        <w:rPr>
+          <w:rFonts w:ascii="Arial" w:hAnsi="Arial" w:cs="Arial"/>
+          <w:sz w:val="24"/>
+          <w:szCs w:val="24"/>
+        </w:rPr>
         <w:t xml:space="preserve">The database of choice is MySQL. This database is very convenient as it is broadly </w:t>
       </w:r>
-      <w:proofErr w:type="gramStart"/>
-      <w:r>
-        <w:t>used,</w:t>
-      </w:r>
-      <w:proofErr w:type="gramEnd"/>
-      <w:r>
+      <w:r>
+        <w:rPr>
+          <w:rFonts w:ascii="Arial" w:hAnsi="Arial" w:cs="Arial"/>
+          <w:sz w:val="24"/>
+          <w:szCs w:val="24"/>
+        </w:rPr>
+        <w:t>used;</w:t>
+      </w:r>
+      <w:r>
+        <w:rPr>
+          <w:rFonts w:ascii="Arial" w:hAnsi="Arial" w:cs="Arial"/>
+          <w:sz w:val="24"/>
+          <w:szCs w:val="24"/>
+        </w:rPr>
         <w:t xml:space="preserve"> hence it is quite convenient and easily pluggable to </w:t>
       </w:r>
       <w:r>
+        <w:rPr>
+          <w:rFonts w:ascii="Arial" w:hAnsi="Arial" w:cs="Arial"/>
+          <w:sz w:val="24"/>
+          <w:szCs w:val="24"/>
+        </w:rPr>
         <w:t>a lot of applications</w:t>
       </w:r>
       <w:r>
+        <w:rPr>
+          <w:rFonts w:ascii="Arial" w:hAnsi="Arial" w:cs="Arial"/>
+          <w:sz w:val="24"/>
+          <w:szCs w:val="24"/>
+        </w:rPr>
         <w:t>.</w:t>
       </w:r>
-    </w:p>
-    <w:p>
-      <w:pPr>
-        <w:pStyle w:val="ListParagraph"/>
-        <w:numPr>
-          <w:ilvl w:val="0"/>
-          <w:numId w:val="1"/>
-        </w:numPr>
-        <w:rPr>
-          <w:rFonts w:cstheme="minorHAnsi"/>
-        </w:rPr>
-      </w:pPr>
-      <w:r>
-        <w:rPr>
-          <w:rFonts w:cstheme="minorHAnsi"/>
-          <w:b/>
-        </w:rPr>
-        <w:t>It’s secure</w:t>
-      </w:r>
-      <w:r>
-        <w:rPr>
-          <w:rFonts w:cstheme="minorHAnsi"/>
-        </w:rPr>
-        <w:t xml:space="preserve">: </w:t>
-      </w:r>
-      <w:r>
-        <w:rPr>
-          <w:rFonts w:cstheme="minorHAnsi"/>
-        </w:rPr>
-        <w:t xml:space="preserve">MySQL is secure as it includes a solid security layer that protects sensitive data from intruders. </w:t>
-      </w:r>
-      <w:r>
-        <w:rPr>
-          <w:rFonts w:cstheme="minorHAnsi"/>
-          <w:color w:val="1E1E1E"/>
-          <w:shd w:val="clear" w:color="auto" w:fill="FFFFFF"/>
-        </w:rPr>
-        <w:t>Rights can be set to allow some or all privileges to individuals. Passwords are encrypted</w:t>
+      <w:r>
+        <w:rPr>
+          <w:rFonts w:ascii="Arial" w:hAnsi="Arial" w:cs="Arial"/>
+          <w:sz w:val="24"/>
+          <w:szCs w:val="24"/>
+        </w:rPr>
+        <w:t xml:space="preserve"> The system will use MySQL to do the following.</w:t>
       </w:r>
     </w:p>
     <w:p>
@@ -198,578 +236,962 @@
         </w:numPr>
         <w:shd w:val="clear" w:color="auto" w:fill="FFFFFF"/>
         <w:rPr>
-          <w:rFonts w:asciiTheme="minorHAnsi" w:hAnsiTheme="minorHAnsi" w:cstheme="minorHAnsi"/>
+          <w:rStyle w:val="Emphasis1"/>
+          <w:rFonts w:ascii="Arial" w:hAnsi="Arial" w:cs="Arial"/>
           <w:color w:val="1E1E1E"/>
-          <w:sz w:val="22"/>
-          <w:szCs w:val="22"/>
-        </w:rPr>
-      </w:pPr>
-      <w:r>
-        <w:rPr>
-          <w:rStyle w:val="emphasis"/>
-          <w:rFonts w:asciiTheme="minorHAnsi" w:hAnsiTheme="minorHAnsi" w:cstheme="minorHAnsi"/>
+        </w:rPr>
+      </w:pPr>
+      <w:r>
+        <w:rPr>
+          <w:rStyle w:val="Emphasis1"/>
+          <w:rFonts w:ascii="Arial" w:hAnsi="Arial" w:cs="Arial"/>
+          <w:iCs/>
+          <w:color w:val="1E1E1E"/>
+        </w:rPr>
+        <w:t>T</w:t>
+      </w:r>
+      <w:r>
+        <w:rPr>
+          <w:rStyle w:val="Emphasis1"/>
+          <w:rFonts w:ascii="Arial" w:hAnsi="Arial" w:cs="Arial"/>
+          <w:iCs/>
+          <w:color w:val="1E1E1E"/>
+        </w:rPr>
+        <w:t>he CS MySQL database will be provide</w:t>
+      </w:r>
+      <w:r>
+        <w:rPr>
+          <w:rStyle w:val="Emphasis1"/>
+          <w:rFonts w:ascii="Arial" w:hAnsi="Arial" w:cs="Arial"/>
+          <w:iCs/>
+          <w:color w:val="1E1E1E"/>
+        </w:rPr>
+        <w:t xml:space="preserve">s </w:t>
+      </w:r>
+      <w:r>
+        <w:rPr>
+          <w:rStyle w:val="Emphasis1"/>
+          <w:rFonts w:ascii="Arial" w:hAnsi="Arial" w:cs="Arial"/>
+          <w:iCs/>
+          <w:color w:val="1E1E1E"/>
+        </w:rPr>
+        <w:t>exhaustive</w:t>
+      </w:r>
+      <w:r>
+        <w:rPr>
+          <w:rStyle w:val="Emphasis1"/>
+          <w:rFonts w:ascii="Arial" w:hAnsi="Arial" w:cs="Arial"/>
+          <w:iCs/>
+          <w:color w:val="1E1E1E"/>
+        </w:rPr>
+        <w:t xml:space="preserve"> information to access course and module information</w:t>
+      </w:r>
+      <w:r>
+        <w:rPr>
+          <w:rStyle w:val="Emphasis1"/>
+          <w:rFonts w:ascii="Arial" w:hAnsi="Arial" w:cs="Arial"/>
           <w:b/>
           <w:i/>
           <w:iCs/>
           <w:color w:val="1E1E1E"/>
-          <w:sz w:val="22"/>
-          <w:szCs w:val="22"/>
-        </w:rPr>
-        <w:t>It's fast</w:t>
-      </w:r>
-      <w:r>
-        <w:rPr>
-          <w:rFonts w:asciiTheme="minorHAnsi" w:hAnsiTheme="minorHAnsi" w:cstheme="minorHAnsi"/>
+        </w:rPr>
+        <w:t>.</w:t>
+      </w:r>
+      <w:r>
+        <w:rPr>
+          <w:rStyle w:val="Emphasis1"/>
+          <w:rFonts w:ascii="Arial" w:hAnsi="Arial" w:cs="Arial"/>
+          <w:b/>
+          <w:i/>
+          <w:iCs/>
           <w:color w:val="1E1E1E"/>
-          <w:sz w:val="22"/>
-          <w:szCs w:val="22"/>
-        </w:rPr>
-        <w:t>:</w:t>
-      </w:r>
-      <w:r>
-        <w:rPr>
-          <w:rFonts w:asciiTheme="minorHAnsi" w:hAnsiTheme="minorHAnsi" w:cstheme="minorHAnsi"/>
-          <w:color w:val="1E1E1E"/>
-          <w:sz w:val="22"/>
-          <w:szCs w:val="22"/>
-        </w:rPr>
-        <w:t xml:space="preserve"> </w:t>
-      </w:r>
-      <w:r>
-        <w:rPr>
-          <w:rFonts w:asciiTheme="minorHAnsi" w:hAnsiTheme="minorHAnsi" w:cstheme="minorHAnsi"/>
-          <w:color w:val="1E1E1E"/>
-          <w:sz w:val="22"/>
-          <w:szCs w:val="22"/>
-        </w:rPr>
-        <w:t xml:space="preserve"> In the interest of speed, MySQL designers made the decision to offer fewer features than other major database competitors, such as Sybase* and Oracle*. However, despite having fewer features than the other commercial database products, MySQL still offers all of the features required by most database developers.</w:t>
-      </w:r>
-    </w:p>
-    <w:p>
-      <w:pPr>
-        <w:pStyle w:val="listitem"/>
+        </w:rPr>
+        <w:cr/>
+      </w:r>
+    </w:p>
+    <w:p>
+      <w:pPr>
+        <w:pStyle w:val="ListParagraph"/>
         <w:numPr>
           <w:ilvl w:val="0"/>
           <w:numId w:val="1"/>
         </w:numPr>
-        <w:shd w:val="clear" w:color="auto" w:fill="FFFFFF"/>
-        <w:rPr>
-          <w:rFonts w:asciiTheme="minorHAnsi" w:hAnsiTheme="minorHAnsi" w:cstheme="minorHAnsi"/>
-          <w:color w:val="1E1E1E"/>
-          <w:sz w:val="22"/>
-          <w:szCs w:val="22"/>
-        </w:rPr>
-      </w:pPr>
-      <w:r>
-        <w:rPr>
-          <w:rStyle w:val="emphasis"/>
-          <w:rFonts w:asciiTheme="minorHAnsi" w:hAnsiTheme="minorHAnsi" w:cstheme="minorHAnsi"/>
-          <w:b/>
-          <w:i/>
-          <w:iCs/>
-          <w:color w:val="1E1E1E"/>
-          <w:sz w:val="22"/>
-          <w:szCs w:val="22"/>
-        </w:rPr>
-        <w:t>It's scalable</w:t>
-      </w:r>
-      <w:r>
-        <w:rPr>
-          <w:rFonts w:asciiTheme="minorHAnsi" w:hAnsiTheme="minorHAnsi" w:cstheme="minorHAnsi"/>
-          <w:color w:val="1E1E1E"/>
-          <w:sz w:val="22"/>
-          <w:szCs w:val="22"/>
-        </w:rPr>
-        <w:t>: MySQL can handle almost any amount of data, up to as much as 50 million rows or more. The default file size limit is about 4 GB. However, you can increase this number to a theoretical limit of 8 TB of data.</w:t>
-      </w:r>
-    </w:p>
-    <w:p>
-      <w:pPr>
-        <w:pStyle w:val="listitem"/>
+        <w:rPr>
+          <w:rFonts w:ascii="Arial" w:hAnsi="Arial" w:cs="Arial"/>
+          <w:sz w:val="24"/>
+          <w:szCs w:val="24"/>
+        </w:rPr>
+      </w:pPr>
+      <w:r>
+        <w:rPr>
+          <w:rFonts w:ascii="Arial" w:hAnsi="Arial" w:cs="Arial"/>
+          <w:sz w:val="24"/>
+          <w:szCs w:val="24"/>
+        </w:rPr>
+        <w:t xml:space="preserve">Django's object-relational mapper provides the core of the framework, currently supports MySQL. Django generates production-ready CRUD interfaces from the ORM. The automatic creation of database tables and database abstraction layer from Pythonic model definition is really quite elegant and probably Django's most distinctive feature. </w:t>
+      </w:r>
+    </w:p>
+    <w:p>
+      <w:pPr>
+        <w:pStyle w:val="ListParagraph"/>
         <w:numPr>
           <w:ilvl w:val="0"/>
           <w:numId w:val="1"/>
         </w:numPr>
-        <w:shd w:val="clear" w:color="auto" w:fill="FFFFFF"/>
-        <w:rPr>
-          <w:rFonts w:asciiTheme="minorHAnsi" w:hAnsiTheme="minorHAnsi" w:cstheme="minorHAnsi"/>
-          <w:color w:val="1E1E1E"/>
-          <w:sz w:val="22"/>
-          <w:szCs w:val="22"/>
-        </w:rPr>
-      </w:pPr>
-      <w:r>
-        <w:rPr>
-          <w:rStyle w:val="emphasis"/>
-          <w:rFonts w:asciiTheme="minorHAnsi" w:hAnsiTheme="minorHAnsi" w:cstheme="minorHAnsi"/>
-          <w:b/>
-          <w:i/>
-          <w:iCs/>
-          <w:color w:val="1E1E1E"/>
-          <w:sz w:val="22"/>
-          <w:szCs w:val="22"/>
-        </w:rPr>
-        <w:t>It manages memory very well</w:t>
-      </w:r>
-      <w:r>
-        <w:rPr>
-          <w:rFonts w:asciiTheme="minorHAnsi" w:hAnsiTheme="minorHAnsi" w:cstheme="minorHAnsi"/>
-          <w:color w:val="1E1E1E"/>
-          <w:sz w:val="22"/>
-          <w:szCs w:val="22"/>
-        </w:rPr>
-        <w:t>: MySQL server has been thoroughly tested to prevent memory leaks.</w:t>
-      </w:r>
-    </w:p>
-    <w:p/>
-    <w:p>
-      <w:pPr>
-        <w:rPr>
-          <w:b/>
-          <w:sz w:val="36"/>
-          <w:szCs w:val="32"/>
-        </w:rPr>
-      </w:pPr>
-      <w:r>
-        <w:rPr>
-          <w:b/>
-          <w:sz w:val="36"/>
-          <w:szCs w:val="32"/>
-        </w:rPr>
+        <w:rPr>
+          <w:rFonts w:ascii="Arial" w:hAnsi="Arial" w:cs="Arial"/>
+          <w:sz w:val="24"/>
+          <w:szCs w:val="24"/>
+        </w:rPr>
+      </w:pPr>
+      <w:r>
+        <w:rPr>
+          <w:rFonts w:ascii="Arial" w:hAnsi="Arial" w:cs="Arial"/>
+          <w:sz w:val="24"/>
+          <w:szCs w:val="24"/>
+        </w:rPr>
+        <w:t xml:space="preserve">MySQL Audit logging triggers will handle </w:t>
+      </w:r>
+      <w:proofErr w:type="gramStart"/>
+      <w:r>
+        <w:rPr>
+          <w:rFonts w:ascii="Arial" w:hAnsi="Arial" w:cs="Arial"/>
+          <w:sz w:val="24"/>
+          <w:szCs w:val="24"/>
+        </w:rPr>
+        <w:t>all the</w:t>
+      </w:r>
+      <w:proofErr w:type="gramEnd"/>
+      <w:r>
+        <w:rPr>
+          <w:rFonts w:ascii="Arial" w:hAnsi="Arial" w:cs="Arial"/>
+          <w:sz w:val="24"/>
+          <w:szCs w:val="24"/>
+        </w:rPr>
+        <w:t xml:space="preserve"> audit in the system.</w:t>
+      </w:r>
+    </w:p>
+    <w:p>
+      <w:pPr>
+        <w:pStyle w:val="Heading1"/>
+      </w:pPr>
+    </w:p>
+    <w:p>
+      <w:pPr>
+        <w:pStyle w:val="Heading1"/>
+      </w:pPr>
+      <w:r>
         <w:t>Application server</w:t>
       </w:r>
     </w:p>
     <w:p>
-      <w:proofErr w:type="gramStart"/>
-      <w:r>
-        <w:t xml:space="preserve">Apache Web server as well as the </w:t>
-      </w:r>
-      <w:proofErr w:type="spellStart"/>
-      <w:r>
-        <w:t>Django</w:t>
-      </w:r>
-      <w:proofErr w:type="spellEnd"/>
-      <w:r>
-        <w:t xml:space="preserve"> application server</w:t>
-      </w:r>
-      <w:r>
-        <w:t>.</w:t>
-      </w:r>
-      <w:proofErr w:type="gramEnd"/>
-    </w:p>
-    <w:p>
-      <w:pPr>
-        <w:rPr>
-          <w:u w:val="single"/>
-        </w:rPr>
-      </w:pPr>
-      <w:proofErr w:type="spellStart"/>
-      <w:r>
-        <w:rPr>
-          <w:u w:val="single"/>
-        </w:rPr>
-        <w:lastRenderedPageBreak/>
-        <w:t>Django</w:t>
-      </w:r>
-      <w:proofErr w:type="spellEnd"/>
-      <w:r>
-        <w:rPr>
-          <w:u w:val="single"/>
-        </w:rPr>
-        <w:t xml:space="preserve"> application server</w:t>
-      </w:r>
-    </w:p>
-    <w:p>
-      <w:r>
-        <w:t xml:space="preserve">The </w:t>
-      </w:r>
-      <w:proofErr w:type="spellStart"/>
-      <w:r>
-        <w:t>Django</w:t>
-      </w:r>
-      <w:proofErr w:type="spellEnd"/>
-      <w:r>
+      <w:pPr>
+        <w:pStyle w:val="Heading2"/>
+      </w:pPr>
+      <w:r>
+        <w:t>Django application server</w:t>
+      </w:r>
+    </w:p>
+    <w:p>
+      <w:pPr>
+        <w:rPr>
+          <w:rFonts w:ascii="Arial" w:hAnsi="Arial" w:cs="Arial"/>
+          <w:sz w:val="24"/>
+          <w:szCs w:val="24"/>
+        </w:rPr>
+      </w:pPr>
+      <w:r>
+        <w:rPr>
+          <w:rFonts w:ascii="Arial" w:hAnsi="Arial" w:cs="Arial"/>
+          <w:sz w:val="24"/>
+          <w:szCs w:val="24"/>
+        </w:rPr>
+        <w:t>The Django</w:t>
+      </w:r>
+      <w:r>
+        <w:rPr>
+          <w:rFonts w:ascii="Arial" w:hAnsi="Arial" w:cs="Arial"/>
+          <w:sz w:val="24"/>
+          <w:szCs w:val="24"/>
+        </w:rPr>
         <w:t xml:space="preserve"> </w:t>
       </w:r>
       <w:r>
+        <w:rPr>
+          <w:rFonts w:ascii="Arial" w:hAnsi="Arial" w:cs="Arial"/>
+          <w:sz w:val="24"/>
+          <w:szCs w:val="24"/>
+        </w:rPr>
         <w:t>web server</w:t>
       </w:r>
       <w:r>
+        <w:rPr>
+          <w:rFonts w:ascii="Arial" w:hAnsi="Arial" w:cs="Arial"/>
+          <w:sz w:val="24"/>
+          <w:szCs w:val="24"/>
+        </w:rPr>
         <w:t xml:space="preserve"> will host and </w:t>
       </w:r>
       <w:r>
+        <w:rPr>
+          <w:rFonts w:ascii="Arial" w:hAnsi="Arial" w:cs="Arial"/>
+          <w:sz w:val="24"/>
+          <w:szCs w:val="24"/>
+        </w:rPr>
         <w:t xml:space="preserve">handle the interactions from various interfaces with the python </w:t>
       </w:r>
       <w:r>
+        <w:rPr>
+          <w:rFonts w:ascii="Arial" w:hAnsi="Arial" w:cs="Arial"/>
+          <w:sz w:val="24"/>
+          <w:szCs w:val="24"/>
+        </w:rPr>
         <w:t>program, thus the service will handle all the requests and response events.</w:t>
       </w:r>
     </w:p>
     <w:p>
-      <w:r>
-        <w:t>It has the advantage of business justifications to do with new platforms such as</w:t>
-      </w:r>
-    </w:p>
-    <w:p>
-      <w:pPr>
-        <w:pStyle w:val="ListParagraph"/>
-        <w:numPr>
-          <w:ilvl w:val="0"/>
-          <w:numId w:val="5"/>
-        </w:numPr>
-      </w:pPr>
-      <w:r>
-        <w:t>Outlay cost.</w:t>
-      </w:r>
-    </w:p>
-    <w:p>
-      <w:pPr>
-        <w:pStyle w:val="ListParagraph"/>
-        <w:numPr>
-          <w:ilvl w:val="0"/>
-          <w:numId w:val="5"/>
-        </w:numPr>
-      </w:pPr>
-      <w:r>
-        <w:t>Running cost</w:t>
-      </w:r>
-    </w:p>
-    <w:p>
-      <w:pPr>
-        <w:pStyle w:val="ListParagraph"/>
-        <w:numPr>
-          <w:ilvl w:val="0"/>
-          <w:numId w:val="5"/>
-        </w:numPr>
-      </w:pPr>
-      <w:r>
-        <w:t>Great support through vendors</w:t>
-      </w:r>
-    </w:p>
-    <w:p>
-      <w:pPr>
-        <w:pStyle w:val="ListParagraph"/>
-        <w:numPr>
-          <w:ilvl w:val="0"/>
-          <w:numId w:val="5"/>
-        </w:numPr>
-      </w:pPr>
-      <w:r>
-        <w:t>Maturity and how well proven something is</w:t>
-      </w:r>
-    </w:p>
-    <w:p>
-      <w:pPr>
-        <w:pStyle w:val="ListParagraph"/>
-        <w:numPr>
-          <w:ilvl w:val="0"/>
-          <w:numId w:val="5"/>
-        </w:numPr>
-      </w:pPr>
-      <w:r>
-        <w:rPr>
-          <w:rFonts w:ascii="Arial" w:hAnsi="Arial" w:cs="Arial"/>
-          <w:color w:val="000000"/>
-          <w:sz w:val="21"/>
-          <w:szCs w:val="21"/>
-          <w:shd w:val="clear" w:color="auto" w:fill="FFFFFF"/>
-        </w:rPr>
-        <w:t>Interoperability</w:t>
-      </w:r>
-      <w:r>
-        <w:t xml:space="preserve"> with existing key systems and open source.</w:t>
-      </w:r>
-    </w:p>
-    <w:p/>
-    <w:p>
-      <w:pPr>
-        <w:rPr>
-          <w:u w:val="single"/>
-        </w:rPr>
-      </w:pPr>
-      <w:r>
-        <w:rPr>
-          <w:u w:val="single"/>
-        </w:rPr>
+      <w:pPr>
+        <w:pStyle w:val="Heading2"/>
+      </w:pPr>
+      <w:r>
         <w:t>Apache Web server</w:t>
       </w:r>
     </w:p>
     <w:p>
-      <w:r>
+      <w:pPr>
+        <w:rPr>
+          <w:rFonts w:ascii="Arial" w:hAnsi="Arial" w:cs="Arial"/>
+          <w:sz w:val="24"/>
+          <w:szCs w:val="24"/>
+        </w:rPr>
+      </w:pPr>
+      <w:r>
+        <w:rPr>
+          <w:rFonts w:ascii="Arial" w:hAnsi="Arial" w:cs="Arial"/>
+          <w:sz w:val="24"/>
+          <w:szCs w:val="24"/>
+        </w:rPr>
         <w:t>The current services that are on the computer science web site (</w:t>
       </w:r>
       <w:hyperlink r:id="rId6" w:history="1">
         <w:r>
           <w:rPr>
             <w:rStyle w:val="Hyperlink"/>
+            <w:rFonts w:ascii="Arial" w:hAnsi="Arial" w:cs="Arial"/>
+            <w:sz w:val="24"/>
+            <w:szCs w:val="24"/>
           </w:rPr>
           <w:t>www.cs.up.ac.za</w:t>
         </w:r>
       </w:hyperlink>
       <w:r>
+        <w:rPr>
+          <w:rFonts w:ascii="Arial" w:hAnsi="Arial" w:cs="Arial"/>
+          <w:sz w:val="24"/>
+          <w:szCs w:val="24"/>
+        </w:rPr>
         <w:t xml:space="preserve">) run on a Apache Web Server, thus this server will be used as an interface between </w:t>
       </w:r>
       <w:r>
+        <w:rPr>
+          <w:rFonts w:ascii="Arial" w:hAnsi="Arial" w:cs="Arial"/>
+          <w:sz w:val="24"/>
+          <w:szCs w:val="24"/>
+        </w:rPr>
         <w:t>the computer sciences offered services such as lecturer and tutors names and the python written application that servers as a mark serving utility.</w:t>
       </w:r>
     </w:p>
     <w:p>
-      <w:r>
-        <w:rPr>
-          <w:b/>
-          <w:sz w:val="32"/>
-          <w:szCs w:val="32"/>
-        </w:rPr>
-        <w:t>Chosen framework</w:t>
-      </w:r>
-    </w:p>
-    <w:p>
-      <w:pPr>
-        <w:rPr>
-          <w:b/>
+      <w:pPr>
+        <w:rPr>
+          <w:rFonts w:ascii="Arial" w:hAnsi="Arial" w:cs="Arial"/>
+          <w:sz w:val="24"/>
+          <w:szCs w:val="24"/>
+        </w:rPr>
+      </w:pPr>
+      <w:r>
+        <w:rPr>
+          <w:rFonts w:ascii="Arial" w:hAnsi="Arial" w:cs="Arial"/>
+          <w:sz w:val="24"/>
+          <w:szCs w:val="24"/>
+        </w:rPr>
+        <w:t>The apache HTTP server will manipulate authentication and authorization using three of its process:</w:t>
+      </w:r>
+    </w:p>
+    <w:p>
+      <w:pPr>
+        <w:pStyle w:val="ListParagraph"/>
+        <w:numPr>
+          <w:ilvl w:val="0"/>
+          <w:numId w:val="7"/>
+        </w:numPr>
+        <w:rPr>
+          <w:rFonts w:ascii="Arial" w:hAnsi="Arial" w:cs="Arial"/>
+          <w:color w:val="0D0D0D" w:themeColor="text1" w:themeTint="F2"/>
+          <w:sz w:val="24"/>
+          <w:szCs w:val="24"/>
+        </w:rPr>
+      </w:pPr>
+      <w:r>
+        <w:rPr>
+          <w:rFonts w:ascii="Arial" w:hAnsi="Arial" w:cs="Arial"/>
+          <w:color w:val="0D0D0D" w:themeColor="text1" w:themeTint="F2"/>
+          <w:sz w:val="24"/>
+          <w:szCs w:val="24"/>
+          <w:shd w:val="clear" w:color="auto" w:fill="FFFFFF"/>
+        </w:rPr>
+        <w:t>Authentication type.</w:t>
+      </w:r>
+    </w:p>
+    <w:p>
+      <w:pPr>
+        <w:pStyle w:val="ListParagraph"/>
+        <w:numPr>
+          <w:ilvl w:val="0"/>
+          <w:numId w:val="7"/>
+        </w:numPr>
+        <w:rPr>
+          <w:rFonts w:ascii="Arial" w:hAnsi="Arial" w:cs="Arial"/>
+          <w:color w:val="0D0D0D" w:themeColor="text1" w:themeTint="F2"/>
+          <w:sz w:val="24"/>
+          <w:szCs w:val="24"/>
+        </w:rPr>
+      </w:pPr>
+      <w:r>
+        <w:rPr>
+          <w:rFonts w:ascii="Arial" w:hAnsi="Arial" w:cs="Arial"/>
+          <w:color w:val="0D0D0D" w:themeColor="text1" w:themeTint="F2"/>
+          <w:sz w:val="24"/>
+          <w:szCs w:val="24"/>
+          <w:shd w:val="clear" w:color="auto" w:fill="FFFFFF"/>
+        </w:rPr>
+        <w:t>Authentication provider</w:t>
+      </w:r>
+    </w:p>
+    <w:p>
+      <w:pPr>
+        <w:pStyle w:val="ListParagraph"/>
+        <w:numPr>
+          <w:ilvl w:val="0"/>
+          <w:numId w:val="7"/>
+        </w:numPr>
+        <w:rPr>
+          <w:rFonts w:ascii="Arial" w:hAnsi="Arial" w:cs="Arial"/>
+          <w:color w:val="0D0D0D" w:themeColor="text1" w:themeTint="F2"/>
+          <w:sz w:val="24"/>
+          <w:szCs w:val="24"/>
+        </w:rPr>
+      </w:pPr>
+      <w:r>
+        <w:rPr>
+          <w:rFonts w:ascii="Arial" w:hAnsi="Arial" w:cs="Arial"/>
+          <w:color w:val="0D0D0D" w:themeColor="text1" w:themeTint="F2"/>
+          <w:sz w:val="24"/>
+          <w:szCs w:val="24"/>
+          <w:shd w:val="clear" w:color="auto" w:fill="FFFFFF"/>
+        </w:rPr>
+        <w:t>Authorization</w:t>
+      </w:r>
+    </w:p>
+    <w:p>
+      <w:pPr>
+        <w:rPr>
+          <w:rFonts w:ascii="Arial" w:hAnsi="Arial" w:cs="Arial"/>
+          <w:color w:val="0D0D0D" w:themeColor="text1" w:themeTint="F2"/>
+          <w:sz w:val="24"/>
+          <w:szCs w:val="24"/>
+        </w:rPr>
+      </w:pPr>
+      <w:r>
+        <w:rPr>
+          <w:rFonts w:ascii="Arial" w:hAnsi="Arial" w:cs="Arial"/>
+          <w:color w:val="0D0D0D" w:themeColor="text1" w:themeTint="F2"/>
+          <w:sz w:val="24"/>
+          <w:szCs w:val="24"/>
+          <w:shd w:val="clear" w:color="auto" w:fill="FFFFFF"/>
+        </w:rPr>
+        <w:t xml:space="preserve">These </w:t>
+      </w:r>
+      <w:r>
+        <w:rPr>
+          <w:rFonts w:ascii="Arial" w:hAnsi="Arial" w:cs="Arial"/>
+          <w:color w:val="0D0D0D" w:themeColor="text1" w:themeTint="F2"/>
+          <w:sz w:val="24"/>
+          <w:szCs w:val="24"/>
+          <w:shd w:val="clear" w:color="auto" w:fill="FFFFFF"/>
+        </w:rPr>
+        <w:t>modules</w:t>
+      </w:r>
+      <w:r>
+        <w:rPr>
+          <w:rFonts w:ascii="Arial" w:hAnsi="Arial" w:cs="Arial"/>
+          <w:color w:val="0D0D0D" w:themeColor="text1" w:themeTint="F2"/>
+          <w:sz w:val="24"/>
+          <w:szCs w:val="24"/>
+          <w:shd w:val="clear" w:color="auto" w:fill="FFFFFF"/>
+        </w:rPr>
+        <w:t xml:space="preserve"> implement core directives that are core to all authentic modules.</w:t>
+      </w:r>
+    </w:p>
+    <w:p>
+      <w:pPr>
+        <w:pStyle w:val="Heading1"/>
+      </w:pPr>
+      <w:r>
+        <w:t>F</w:t>
+      </w:r>
+      <w:r>
+        <w:t>ramework</w:t>
+      </w:r>
+    </w:p>
+    <w:p>
+      <w:pPr>
+        <w:pStyle w:val="Heading2"/>
+      </w:pPr>
+      <w:r>
+        <w:t>Django web framework</w:t>
+      </w:r>
+    </w:p>
+    <w:p>
+      <w:pPr>
+        <w:rPr>
+          <w:rFonts w:ascii="Arial" w:hAnsi="Arial" w:cs="Arial"/>
+          <w:sz w:val="24"/>
+          <w:szCs w:val="24"/>
+          <w:u w:val="single"/>
+        </w:rPr>
+      </w:pPr>
+      <w:r>
+        <w:rPr>
+          <w:rFonts w:ascii="Arial" w:hAnsi="Arial" w:cs="Arial"/>
+          <w:sz w:val="24"/>
+          <w:szCs w:val="24"/>
+        </w:rPr>
+        <w:t xml:space="preserve">The Django </w:t>
+      </w:r>
+      <w:r>
+        <w:rPr>
+          <w:rFonts w:ascii="Arial" w:hAnsi="Arial" w:cs="Arial"/>
+          <w:sz w:val="24"/>
+          <w:szCs w:val="24"/>
+        </w:rPr>
+        <w:t>framework uses</w:t>
+      </w:r>
+      <w:r>
+        <w:rPr>
+          <w:rFonts w:ascii="Arial" w:hAnsi="Arial" w:cs="Arial"/>
+          <w:sz w:val="24"/>
+          <w:szCs w:val="24"/>
+        </w:rPr>
+        <w:t xml:space="preserve"> the model view controller </w:t>
+      </w:r>
+      <w:r>
+        <w:rPr>
+          <w:rFonts w:ascii="Arial" w:hAnsi="Arial" w:cs="Arial"/>
+          <w:sz w:val="24"/>
+          <w:szCs w:val="24"/>
+        </w:rPr>
+        <w:t>pattern (</w:t>
+      </w:r>
+      <w:r>
+        <w:rPr>
+          <w:rFonts w:ascii="Arial" w:hAnsi="Arial" w:cs="Arial"/>
+          <w:sz w:val="24"/>
+          <w:szCs w:val="24"/>
+        </w:rPr>
+        <w:t>MVC) and it emphasis the component of reusability, preventing one from repeating themselves.</w:t>
+      </w:r>
+    </w:p>
+    <w:p>
+      <w:pPr>
+        <w:pStyle w:val="Heading1"/>
+      </w:pPr>
+      <w:r>
+        <w:t>Design Patterns</w:t>
+      </w:r>
+    </w:p>
+    <w:p>
+      <w:pPr>
+        <w:pStyle w:val="ListParagraph"/>
+        <w:numPr>
+          <w:ilvl w:val="0"/>
+          <w:numId w:val="6"/>
+        </w:numPr>
+        <w:rPr>
+          <w:rFonts w:ascii="Arial" w:eastAsia="Times New Roman" w:hAnsi="Arial" w:cs="Arial"/>
+          <w:sz w:val="24"/>
+          <w:szCs w:val="24"/>
+          <w:lang w:eastAsia="en-ZA"/>
+        </w:rPr>
+      </w:pPr>
+      <w:r>
+        <w:rPr>
+          <w:rFonts w:ascii="Arial" w:hAnsi="Arial" w:cs="Arial"/>
+          <w:sz w:val="24"/>
+          <w:szCs w:val="24"/>
+        </w:rPr>
+        <w:t xml:space="preserve">Factory </w:t>
+      </w:r>
+    </w:p>
+    <w:p>
+      <w:pPr>
+        <w:pStyle w:val="ListParagraph"/>
+        <w:rPr>
+          <w:rFonts w:ascii="Arial" w:eastAsia="Times New Roman" w:hAnsi="Arial" w:cs="Arial"/>
+          <w:sz w:val="24"/>
+          <w:szCs w:val="24"/>
+          <w:shd w:val="clear" w:color="auto" w:fill="D9DBD2"/>
+          <w:lang w:eastAsia="en-ZA"/>
+        </w:rPr>
+      </w:pPr>
+      <w:r>
+        <w:rPr>
+          <w:rFonts w:ascii="Arial" w:eastAsia="Times New Roman" w:hAnsi="Arial" w:cs="Arial"/>
+          <w:sz w:val="24"/>
+          <w:szCs w:val="24"/>
+          <w:shd w:val="clear" w:color="auto" w:fill="D9DBD2"/>
+          <w:lang w:eastAsia="en-ZA"/>
+        </w:rPr>
+        <w:t>The system different interfaces, factory object helps provide necessary information about the type of object the client needs.</w:t>
+      </w:r>
+    </w:p>
+    <w:p>
+      <w:pPr>
+        <w:pStyle w:val="ListParagraph"/>
+        <w:numPr>
+          <w:ilvl w:val="0"/>
+          <w:numId w:val="6"/>
+        </w:numPr>
+        <w:rPr>
+          <w:rFonts w:ascii="Arial" w:eastAsia="Times New Roman" w:hAnsi="Arial" w:cs="Arial"/>
+          <w:sz w:val="24"/>
+          <w:szCs w:val="24"/>
+          <w:shd w:val="clear" w:color="auto" w:fill="D9DBD2"/>
+          <w:lang w:eastAsia="en-ZA"/>
+        </w:rPr>
+      </w:pPr>
+      <w:r>
+        <w:rPr>
+          <w:rFonts w:ascii="Arial" w:eastAsia="Times New Roman" w:hAnsi="Arial" w:cs="Arial"/>
+          <w:sz w:val="24"/>
+          <w:szCs w:val="24"/>
+          <w:shd w:val="clear" w:color="auto" w:fill="D9DBD2"/>
+          <w:lang w:eastAsia="en-ZA"/>
+        </w:rPr>
+        <w:t xml:space="preserve">Model View Controller </w:t>
+      </w:r>
+    </w:p>
+    <w:p>
+      <w:pPr>
+        <w:pStyle w:val="ListParagraph"/>
+        <w:rPr>
+          <w:color w:val="000000"/>
+        </w:rPr>
+      </w:pPr>
+      <w:r>
+        <w:rPr>
+          <w:rFonts w:ascii="Arial" w:hAnsi="Arial" w:cs="Arial"/>
+          <w:color w:val="2A2A2A"/>
+          <w:sz w:val="24"/>
+          <w:szCs w:val="24"/>
+        </w:rPr>
+        <w:t>The purpose of systems is to r</w:t>
+      </w:r>
+      <w:r>
+        <w:rPr>
+          <w:rFonts w:ascii="Arial" w:hAnsi="Arial" w:cs="Arial"/>
+          <w:color w:val="2A2A2A"/>
+          <w:sz w:val="24"/>
+          <w:szCs w:val="24"/>
+        </w:rPr>
+        <w:t xml:space="preserve">etrieve data from a data store in the </w:t>
+      </w:r>
+      <w:proofErr w:type="gramStart"/>
+      <w:r>
+        <w:rPr>
+          <w:rFonts w:ascii="Arial" w:hAnsi="Arial" w:cs="Arial"/>
+          <w:color w:val="2A2A2A"/>
+          <w:sz w:val="24"/>
+          <w:szCs w:val="24"/>
+        </w:rPr>
+        <w:t>database</w:t>
+      </w:r>
+      <w:r>
+        <w:rPr>
+          <w:rFonts w:ascii="Arial" w:hAnsi="Arial" w:cs="Arial"/>
+          <w:color w:val="2A2A2A"/>
+          <w:sz w:val="24"/>
+          <w:szCs w:val="24"/>
+        </w:rPr>
+        <w:t>(</w:t>
+      </w:r>
+      <w:proofErr w:type="gramEnd"/>
+      <w:r>
+        <w:rPr>
+          <w:rFonts w:ascii="Arial" w:hAnsi="Arial" w:cs="Arial"/>
+          <w:color w:val="2A2A2A"/>
+          <w:sz w:val="24"/>
+          <w:szCs w:val="24"/>
+        </w:rPr>
+        <w:t xml:space="preserve">LDAP) and display it for the </w:t>
+      </w:r>
+      <w:r>
+        <w:rPr>
+          <w:rFonts w:ascii="Arial" w:hAnsi="Arial" w:cs="Arial"/>
+          <w:color w:val="2A2A2A"/>
+          <w:sz w:val="24"/>
+          <w:szCs w:val="24"/>
+        </w:rPr>
+        <w:t>user (</w:t>
+      </w:r>
+      <w:r>
+        <w:rPr>
+          <w:rFonts w:ascii="Arial" w:hAnsi="Arial" w:cs="Arial"/>
+          <w:color w:val="2A2A2A"/>
+          <w:sz w:val="24"/>
+          <w:szCs w:val="24"/>
+        </w:rPr>
+        <w:t>marker or lecturer) on provided interfaces. After the user changes the data, the system stores the updates in the data store. Because the key flow of information is between the data store and the user interface, you might be inclined to tie these two pieces together to reduce the amount of coding and to improve application performance.</w:t>
+      </w:r>
+    </w:p>
+    <w:p>
+      <w:pPr>
+        <w:pStyle w:val="Heading1"/>
+      </w:pPr>
+      <w:r>
+        <w:lastRenderedPageBreak/>
+        <w:t>P</w:t>
+      </w:r>
+      <w:r>
+        <w:t>rotocols</w:t>
+      </w:r>
+    </w:p>
+    <w:p>
+      <w:pPr>
+        <w:pStyle w:val="Heading2"/>
+      </w:pPr>
+      <w:r>
+        <w:t xml:space="preserve">SOAP </w:t>
+      </w:r>
+    </w:p>
+    <w:p>
+      <w:pPr>
+        <w:pStyle w:val="NormalWeb"/>
+        <w:rPr>
+          <w:rFonts w:ascii="Arial" w:hAnsi="Arial" w:cs="Arial"/>
+        </w:rPr>
+      </w:pPr>
+      <w:r>
+        <w:rPr>
+          <w:rFonts w:ascii="Arial" w:hAnsi="Arial" w:cs="Arial"/>
+        </w:rPr>
+        <w:t>The standard protocol HTTP makes it easier for SOAP model to tunnel across firewalls, proxies without any modifications to the SOAP protocol and connection between different channels of the system. SOAP requires less plumbing code for services design, (i.e., transactions, security, coordination, addressing, trust, etc.) hence the system it won’t just support complex operations, which require conversational state and contextual information to be maintained. With the SOAP approach, developers need not worry about writing this plumbing code into the application layer themselves.</w:t>
+      </w:r>
+    </w:p>
+    <w:p>
+      <w:pPr>
+        <w:rPr>
+          <w:rFonts w:ascii="Arial" w:hAnsi="Arial" w:cs="Arial"/>
+          <w:sz w:val="24"/>
+          <w:szCs w:val="24"/>
+        </w:rPr>
+      </w:pPr>
+      <w:r>
+        <w:rPr>
+          <w:rFonts w:ascii="Arial" w:hAnsi="Arial" w:cs="Arial"/>
+          <w:sz w:val="24"/>
+          <w:szCs w:val="24"/>
+        </w:rPr>
+        <w:t>The system needs consistency and integrity in processing information, SOAP has a large number of supporting standards for security, reliability, transactions. This will be applicable with LDAP system used by the department of Computer Science.</w:t>
+      </w:r>
+    </w:p>
+    <w:p>
+      <w:pPr>
+        <w:pStyle w:val="Heading2"/>
+      </w:pPr>
+      <w:r>
+        <w:t>HTTPS</w:t>
+      </w:r>
+    </w:p>
+    <w:p>
+      <w:pPr>
+        <w:rPr>
+          <w:rFonts w:ascii="Arial" w:hAnsi="Arial" w:cs="Arial"/>
+          <w:sz w:val="24"/>
+          <w:szCs w:val="24"/>
+        </w:rPr>
+      </w:pPr>
+      <w:r>
+        <w:rPr>
+          <w:rFonts w:ascii="Arial" w:hAnsi="Arial" w:cs="Arial"/>
+          <w:sz w:val="24"/>
+          <w:szCs w:val="24"/>
+        </w:rPr>
+        <w:t>It provides authentication that uses an encrypted transport protocol underneath to handle all communication of sensitive data</w:t>
+      </w:r>
+    </w:p>
+    <w:p>
+      <w:pPr>
+        <w:pStyle w:val="Heading1"/>
+      </w:pPr>
+      <w:r>
+        <w:t>Libraries</w:t>
+      </w:r>
+    </w:p>
+    <w:p>
+      <w:pPr>
+        <w:pStyle w:val="ListParagraph"/>
+        <w:numPr>
+          <w:ilvl w:val="0"/>
+          <w:numId w:val="6"/>
+        </w:numPr>
+        <w:rPr>
+          <w:rFonts w:ascii="Arial" w:hAnsi="Arial" w:cs="Arial"/>
+          <w:sz w:val="24"/>
+          <w:szCs w:val="24"/>
         </w:rPr>
       </w:pPr>
       <w:proofErr w:type="spellStart"/>
       <w:r>
         <w:rPr>
-          <w:b/>
-        </w:rPr>
-        <w:t>Django</w:t>
+          <w:rFonts w:ascii="Arial" w:hAnsi="Arial" w:cs="Arial"/>
+          <w:color w:val="000000"/>
+          <w:sz w:val="24"/>
+          <w:szCs w:val="24"/>
+        </w:rPr>
+        <w:t>MuPDF</w:t>
       </w:r>
       <w:proofErr w:type="spellEnd"/>
       <w:r>
         <w:rPr>
-          <w:b/>
-        </w:rPr>
-        <w:t xml:space="preserve"> web framework</w:t>
-      </w:r>
-    </w:p>
-    <w:p>
-      <w:r>
-        <w:t xml:space="preserve">The </w:t>
+          <w:rFonts w:ascii="Arial" w:hAnsi="Arial" w:cs="Arial"/>
+          <w:color w:val="000000"/>
+          <w:sz w:val="24"/>
+          <w:szCs w:val="24"/>
+        </w:rPr>
+        <w:t xml:space="preserve"> is also small, fast, and yet complete. It supports PDF 1.7 with transparency, encryption, hyperlinks, annotations, searching and more. It also reads XPS and </w:t>
       </w:r>
       <w:proofErr w:type="spellStart"/>
       <w:r>
-        <w:t>Django</w:t>
+        <w:rPr>
+          <w:rFonts w:ascii="Arial" w:hAnsi="Arial" w:cs="Arial"/>
+          <w:color w:val="000000"/>
+          <w:sz w:val="24"/>
+          <w:szCs w:val="24"/>
+        </w:rPr>
+        <w:t>OpenXPS</w:t>
       </w:r>
       <w:proofErr w:type="spellEnd"/>
       <w:r>
+        <w:rPr>
+          <w:rFonts w:ascii="Arial" w:hAnsi="Arial" w:cs="Arial"/>
+          <w:color w:val="000000"/>
+          <w:sz w:val="24"/>
+          <w:szCs w:val="24"/>
+        </w:rPr>
+        <w:t xml:space="preserve"> documents. </w:t>
+      </w:r>
+      <w:proofErr w:type="spellStart"/>
+      <w:r>
+        <w:rPr>
+          <w:rFonts w:ascii="Arial" w:hAnsi="Arial" w:cs="Arial"/>
+          <w:color w:val="000000"/>
+          <w:sz w:val="24"/>
+          <w:szCs w:val="24"/>
+        </w:rPr>
+        <w:t>MuPDF</w:t>
+      </w:r>
+      <w:proofErr w:type="spellEnd"/>
+      <w:r>
+        <w:rPr>
+          <w:rFonts w:ascii="Arial" w:hAnsi="Arial" w:cs="Arial"/>
+          <w:color w:val="000000"/>
+          <w:sz w:val="24"/>
+          <w:szCs w:val="24"/>
+        </w:rPr>
+        <w:t xml:space="preserve"> is written modularly, so features can be added on by integrators if they so desire.</w:t>
+      </w:r>
+    </w:p>
+    <w:p>
+      <w:pPr>
+        <w:pStyle w:val="ListParagraph"/>
+        <w:numPr>
+          <w:ilvl w:val="0"/>
+          <w:numId w:val="6"/>
+        </w:numPr>
+        <w:rPr>
+          <w:rFonts w:ascii="Arial" w:hAnsi="Arial" w:cs="Arial"/>
+          <w:sz w:val="24"/>
+          <w:szCs w:val="24"/>
+          <w:lang w:eastAsia="en-ZA"/>
+        </w:rPr>
+      </w:pPr>
+      <w:r>
+        <w:rPr>
+          <w:rFonts w:ascii="Arial" w:hAnsi="Arial" w:cs="Arial"/>
+          <w:sz w:val="24"/>
+          <w:szCs w:val="24"/>
+          <w:lang w:eastAsia="en-ZA"/>
+        </w:rPr>
+        <w:t xml:space="preserve"> CSV File Reading and </w:t>
+      </w:r>
+      <w:proofErr w:type="gramStart"/>
+      <w:r>
+        <w:rPr>
+          <w:rFonts w:ascii="Arial" w:hAnsi="Arial" w:cs="Arial"/>
+          <w:sz w:val="24"/>
+          <w:szCs w:val="24"/>
+          <w:lang w:eastAsia="en-ZA"/>
+        </w:rPr>
+        <w:t>Writing(</w:t>
+      </w:r>
+      <w:proofErr w:type="gramEnd"/>
+      <w:r>
+        <w:rPr>
+          <w:rFonts w:ascii="Arial" w:hAnsi="Arial" w:cs="Arial"/>
+          <w:sz w:val="24"/>
+          <w:szCs w:val="24"/>
+          <w:lang w:eastAsia="en-ZA"/>
+        </w:rPr>
+        <w:t xml:space="preserve">version 2.3) </w:t>
+      </w:r>
+      <w:r>
+        <w:rPr>
+          <w:rFonts w:ascii="Arial" w:hAnsi="Arial" w:cs="Arial"/>
+          <w:color w:val="000000"/>
+          <w:sz w:val="24"/>
+          <w:szCs w:val="24"/>
+          <w:shd w:val="clear" w:color="auto" w:fill="FFFFFF"/>
+        </w:rPr>
+        <w:t>format and python  imports and exports format for spread</w:t>
+      </w:r>
+      <w:r>
+        <w:rPr>
+          <w:rFonts w:ascii="Arial" w:hAnsi="Arial" w:cs="Arial"/>
+          <w:color w:val="000000"/>
+          <w:sz w:val="24"/>
+          <w:szCs w:val="24"/>
+          <w:shd w:val="clear" w:color="auto" w:fill="FFFFFF"/>
+        </w:rPr>
+        <w:t>-</w:t>
+      </w:r>
+      <w:r>
+        <w:rPr>
+          <w:rFonts w:ascii="Arial" w:hAnsi="Arial" w:cs="Arial"/>
+          <w:color w:val="000000"/>
+          <w:sz w:val="24"/>
+          <w:szCs w:val="24"/>
+          <w:shd w:val="clear" w:color="auto" w:fill="FFFFFF"/>
+        </w:rPr>
+        <w:t>sheets and databases of the students mark</w:t>
+      </w:r>
+      <w:r>
+        <w:rPr>
+          <w:rFonts w:ascii="Arial" w:hAnsi="Arial" w:cs="Arial"/>
+          <w:color w:val="000000"/>
+          <w:sz w:val="24"/>
+          <w:szCs w:val="24"/>
+          <w:shd w:val="clear" w:color="auto" w:fill="FFFFFF"/>
+        </w:rPr>
+        <w:t>-</w:t>
+      </w:r>
+      <w:r>
+        <w:rPr>
+          <w:rFonts w:ascii="Arial" w:hAnsi="Arial" w:cs="Arial"/>
+          <w:color w:val="000000"/>
+          <w:sz w:val="24"/>
+          <w:szCs w:val="24"/>
+          <w:shd w:val="clear" w:color="auto" w:fill="FFFFFF"/>
+        </w:rPr>
+        <w:t xml:space="preserve">sheet. </w:t>
+      </w:r>
+    </w:p>
+    <w:p>
+      <w:pPr>
+        <w:pStyle w:val="ListParagraph"/>
+        <w:numPr>
+          <w:ilvl w:val="0"/>
+          <w:numId w:val="6"/>
+        </w:numPr>
+        <w:rPr>
+          <w:rFonts w:ascii="Arial" w:hAnsi="Arial" w:cs="Arial"/>
+          <w:sz w:val="24"/>
+          <w:szCs w:val="24"/>
+          <w:lang w:eastAsia="en-ZA"/>
+        </w:rPr>
+      </w:pPr>
+      <w:bookmarkStart w:id="0" w:name="_GoBack"/>
+      <w:proofErr w:type="spellStart"/>
+      <w:r>
+        <w:rPr>
+          <w:rFonts w:ascii="Arial" w:hAnsi="Arial" w:cs="Arial"/>
+          <w:sz w:val="24"/>
+          <w:szCs w:val="24"/>
+          <w:lang w:eastAsia="en-ZA"/>
+        </w:rPr>
+        <w:t>Jquer</w:t>
+      </w:r>
+      <w:r>
+        <w:rPr>
+          <w:rFonts w:ascii="Arial" w:hAnsi="Arial" w:cs="Arial"/>
+          <w:sz w:val="24"/>
+          <w:szCs w:val="24"/>
+          <w:lang w:eastAsia="en-ZA"/>
+        </w:rPr>
+        <w:t>y</w:t>
+      </w:r>
+      <w:proofErr w:type="spellEnd"/>
+      <w:r>
+        <w:rPr>
+          <w:rFonts w:ascii="Arial" w:hAnsi="Arial" w:cs="Arial"/>
+          <w:color w:val="333333"/>
+          <w:sz w:val="24"/>
+          <w:szCs w:val="24"/>
+          <w:shd w:val="clear" w:color="auto" w:fill="FFFFFF"/>
+        </w:rPr>
+        <w:t xml:space="preserve"> makes</w:t>
+      </w:r>
+      <w:r>
+        <w:rPr>
+          <w:rStyle w:val="apple-converted-space"/>
+          <w:rFonts w:ascii="Arial" w:hAnsi="Arial" w:cs="Arial"/>
+          <w:color w:val="333333"/>
+          <w:sz w:val="24"/>
+          <w:szCs w:val="24"/>
+          <w:shd w:val="clear" w:color="auto" w:fill="FFFFFF"/>
+        </w:rPr>
+        <w:t> </w:t>
+      </w:r>
+      <w:r>
+        <w:rPr>
+          <w:rFonts w:ascii="Arial" w:hAnsi="Arial" w:cs="Arial"/>
+          <w:sz w:val="24"/>
+          <w:szCs w:val="24"/>
+          <w:lang w:eastAsia="en-ZA"/>
+        </w:rPr>
         <w:t xml:space="preserve"> </w:t>
       </w:r>
       <w:r>
-        <w:t>framework uses</w:t>
-      </w:r>
-      <w:r>
-        <w:t xml:space="preserve"> the model view controller </w:t>
-      </w:r>
-      <w:r>
-        <w:t>pattern (</w:t>
-      </w:r>
-      <w:r>
-        <w:t>MVC) and it emphasis the component of reusability, preventing one from repeating themselves.</w:t>
-      </w:r>
-    </w:p>
-    <w:p>
-      <w:r>
-        <w:t xml:space="preserve">It offers certain prominent framework features that make it ideal for overall application </w:t>
-      </w:r>
-      <w:proofErr w:type="spellStart"/>
-      <w:r>
-        <w:t>e.g</w:t>
-      </w:r>
-      <w:proofErr w:type="spellEnd"/>
-    </w:p>
-    <w:p>
-      <w:pPr>
-        <w:rPr>
-          <w:u w:val="single"/>
-        </w:rPr>
-      </w:pPr>
-      <w:r>
-        <w:rPr>
-          <w:u w:val="single"/>
-        </w:rPr>
-        <w:t>Object relational mapper</w:t>
-      </w:r>
-    </w:p>
-    <w:p>
-      <w:r>
-        <w:t>Allows you to define your data modules in python, thus you get a rich, dynamic database-access API.</w:t>
-      </w:r>
-    </w:p>
-    <w:p>
-      <w:pPr>
-        <w:rPr>
-          <w:u w:val="single"/>
-        </w:rPr>
-      </w:pPr>
-      <w:r>
-        <w:rPr>
-          <w:u w:val="single"/>
-        </w:rPr>
-        <w:t>Automatic admin interface</w:t>
-      </w:r>
-    </w:p>
-    <w:p>
-      <w:r>
-        <w:t>Saves us the trivial task of creating various interfaces to add and update content.</w:t>
-      </w:r>
-    </w:p>
-    <w:p>
-      <w:pPr>
-        <w:rPr>
-          <w:u w:val="single"/>
-        </w:rPr>
-      </w:pPr>
-      <w:r>
-        <w:rPr>
-          <w:u w:val="single"/>
-        </w:rPr>
-        <w:t>Template system</w:t>
-      </w:r>
-    </w:p>
-    <w:p>
-      <w:r>
-        <w:t xml:space="preserve">Uses </w:t>
-      </w:r>
-      <w:proofErr w:type="spellStart"/>
-      <w:r>
-        <w:t>Django’s</w:t>
-      </w:r>
-      <w:proofErr w:type="spellEnd"/>
-      <w:r>
-        <w:t xml:space="preserve"> powerful, extensible and designer friendly template language to separate design, content and python code (Module View</w:t>
-      </w:r>
-      <w:bookmarkStart w:id="0" w:name="_GoBack"/>
-      <w:bookmarkEnd w:id="0"/>
-      <w:r>
-        <w:t xml:space="preserve"> and Control).</w:t>
-      </w:r>
-    </w:p>
-    <w:p/>
-    <w:p/>
-    <w:p>
-      <w:pPr>
-        <w:rPr>
-          <w:rFonts w:ascii="CMTI10" w:hAnsi="CMTI10" w:cs="CMTI10"/>
-          <w:b/>
-          <w:sz w:val="32"/>
-          <w:szCs w:val="32"/>
-        </w:rPr>
-      </w:pPr>
-      <w:r>
-        <w:rPr>
-          <w:rFonts w:ascii="CMTI10" w:hAnsi="CMTI10" w:cs="CMTI10"/>
-          <w:b/>
-          <w:sz w:val="32"/>
-          <w:szCs w:val="32"/>
-        </w:rPr>
-        <w:t>Object-Relational Mapper</w:t>
-      </w:r>
-    </w:p>
-    <w:p>
-      <w:proofErr w:type="spellStart"/>
-      <w:r>
-        <w:rPr>
-          <w:rFonts w:ascii="CMTI10" w:hAnsi="CMTI10" w:cs="CMTI10"/>
-          <w:sz w:val="20"/>
-          <w:szCs w:val="20"/>
-        </w:rPr>
-        <w:lastRenderedPageBreak/>
-        <w:t>Django</w:t>
-      </w:r>
-      <w:proofErr w:type="spellEnd"/>
-      <w:r>
-        <w:rPr>
-          <w:rFonts w:ascii="CMTI10" w:hAnsi="CMTI10" w:cs="CMTI10"/>
-          <w:sz w:val="20"/>
-          <w:szCs w:val="20"/>
-        </w:rPr>
-        <w:t xml:space="preserve"> is the chosen Object-Relational mapper used to obtain, retrieve and transfer data between a variety of plate forms such as from the MySQL database to the web client and android interface.</w:t>
-      </w:r>
-    </w:p>
-    <w:p>
-      <w:pPr>
-        <w:rPr>
-          <w:b/>
-          <w:sz w:val="32"/>
-          <w:szCs w:val="32"/>
-        </w:rPr>
-      </w:pPr>
-      <w:r>
-        <w:rPr>
-          <w:b/>
-          <w:sz w:val="32"/>
-          <w:szCs w:val="32"/>
-        </w:rPr>
-        <w:t>Chosen protocols</w:t>
-      </w:r>
-    </w:p>
-    <w:p>
-      <w:r>
-        <w:t>Security</w:t>
-      </w:r>
-    </w:p>
-    <w:p>
-      <w:pPr>
-        <w:rPr>
-          <w:rFonts w:ascii="CMR10" w:hAnsi="CMR10" w:cs="CMR10"/>
-          <w:sz w:val="20"/>
-          <w:szCs w:val="20"/>
-        </w:rPr>
-      </w:pPr>
-      <w:r>
-        <w:rPr>
-          <w:rFonts w:ascii="CMR10" w:hAnsi="CMR10" w:cs="CMR10"/>
-          <w:sz w:val="20"/>
-          <w:szCs w:val="20"/>
-        </w:rPr>
-        <w:t>Lightweight Directory Access Protocol (LDAP)</w:t>
-      </w:r>
-    </w:p>
-    <w:p>
-      <w:pPr>
-        <w:rPr>
-          <w:rFonts w:ascii="CMR10" w:hAnsi="CMR10" w:cs="CMR10"/>
-          <w:sz w:val="20"/>
-          <w:szCs w:val="20"/>
-        </w:rPr>
-      </w:pPr>
-      <w:r>
-        <w:rPr>
-          <w:rFonts w:ascii="CMR10" w:hAnsi="CMR10" w:cs="CMR10"/>
-          <w:sz w:val="20"/>
-          <w:szCs w:val="20"/>
-        </w:rPr>
-        <w:t>LDAP is an application protocol that is used to access as well as maintain distributed directory information services over an internet protocol.</w:t>
-      </w:r>
-    </w:p>
-    <w:p>
-      <w:r>
-        <w:rPr>
-          <w:rFonts w:ascii="CMR10" w:hAnsi="CMR10" w:cs="CMR10"/>
-          <w:sz w:val="20"/>
-          <w:szCs w:val="20"/>
-        </w:rPr>
-        <w:t>The LDAP</w:t>
-      </w:r>
-      <w:r>
-        <w:rPr>
-          <w:rFonts w:ascii="CMR10" w:hAnsi="CMR10" w:cs="CMR10"/>
-          <w:sz w:val="20"/>
-          <w:szCs w:val="20"/>
-        </w:rPr>
-        <w:t xml:space="preserve"> system is used for authentication, it used by the Computer Science Department. Thus only users that pass this authentication phase have access to the system</w:t>
-      </w:r>
-      <w:r>
-        <w:rPr>
-          <w:rFonts w:ascii="CMR10" w:hAnsi="CMR10" w:cs="CMR10"/>
-          <w:sz w:val="20"/>
-          <w:szCs w:val="20"/>
-        </w:rPr>
-        <w:t>.</w:t>
-      </w:r>
-    </w:p>
-    <w:p/>
+        <w:rPr>
+          <w:rFonts w:ascii="Arial" w:hAnsi="Arial" w:cs="Arial"/>
+          <w:color w:val="333333"/>
+          <w:sz w:val="24"/>
+          <w:szCs w:val="24"/>
+          <w:shd w:val="clear" w:color="auto" w:fill="FFFFFF"/>
+        </w:rPr>
+        <w:t>HTML document traversal and manipulation, event handling, animation, and Ajax much simpler with an easy-to-use API that works across a multitude of browsers</w:t>
+      </w:r>
+    </w:p>
+    <w:bookmarkEnd w:id="0"/>
+    <w:p>
+      <w:pPr>
+        <w:rPr>
+          <w:rFonts w:ascii="Arial" w:hAnsi="Arial" w:cs="Arial"/>
+          <w:sz w:val="24"/>
+          <w:szCs w:val="24"/>
+        </w:rPr>
+      </w:pPr>
+    </w:p>
     <w:sectPr>
       <w:pgSz w:w="11906" w:h="16838"/>
       <w:pgMar w:top="1440" w:right="1440" w:bottom="1440" w:left="1440" w:header="708" w:footer="708" w:gutter="0"/>
@@ -1307,6 +1729,119 @@
     </w:lvl>
   </w:abstractNum>
   <w:abstractNum w:abstractNumId="4">
+    <w:nsid w:val="740A72A6"/>
+    <w:multiLevelType w:val="hybridMultilevel"/>
+    <w:tmpl w:val="117ABD14"/>
+    <w:lvl w:ilvl="0" w:tplc="1C090001">
+      <w:start w:val="1"/>
+      <w:numFmt w:val="bullet"/>
+      <w:lvlText w:val=""/>
+      <w:lvlJc w:val="left"/>
+      <w:pPr>
+        <w:ind w:left="720" w:hanging="360"/>
+      </w:pPr>
+      <w:rPr>
+        <w:rFonts w:ascii="Symbol" w:hAnsi="Symbol" w:hint="default"/>
+      </w:rPr>
+    </w:lvl>
+    <w:lvl w:ilvl="1" w:tplc="1C090003" w:tentative="1">
+      <w:start w:val="1"/>
+      <w:numFmt w:val="bullet"/>
+      <w:lvlText w:val="o"/>
+      <w:lvlJc w:val="left"/>
+      <w:pPr>
+        <w:ind w:left="1440" w:hanging="360"/>
+      </w:pPr>
+      <w:rPr>
+        <w:rFonts w:ascii="Courier New" w:hAnsi="Courier New" w:cs="Courier New" w:hint="default"/>
+      </w:rPr>
+    </w:lvl>
+    <w:lvl w:ilvl="2" w:tplc="1C090005" w:tentative="1">
+      <w:start w:val="1"/>
+      <w:numFmt w:val="bullet"/>
+      <w:lvlText w:val=""/>
+      <w:lvlJc w:val="left"/>
+      <w:pPr>
+        <w:ind w:left="2160" w:hanging="360"/>
+      </w:pPr>
+      <w:rPr>
+        <w:rFonts w:ascii="Wingdings" w:hAnsi="Wingdings" w:hint="default"/>
+      </w:rPr>
+    </w:lvl>
+    <w:lvl w:ilvl="3" w:tplc="1C090001" w:tentative="1">
+      <w:start w:val="1"/>
+      <w:numFmt w:val="bullet"/>
+      <w:lvlText w:val=""/>
+      <w:lvlJc w:val="left"/>
+      <w:pPr>
+        <w:ind w:left="2880" w:hanging="360"/>
+      </w:pPr>
+      <w:rPr>
+        <w:rFonts w:ascii="Symbol" w:hAnsi="Symbol" w:hint="default"/>
+      </w:rPr>
+    </w:lvl>
+    <w:lvl w:ilvl="4" w:tplc="1C090003" w:tentative="1">
+      <w:start w:val="1"/>
+      <w:numFmt w:val="bullet"/>
+      <w:lvlText w:val="o"/>
+      <w:lvlJc w:val="left"/>
+      <w:pPr>
+        <w:ind w:left="3600" w:hanging="360"/>
+      </w:pPr>
+      <w:rPr>
+        <w:rFonts w:ascii="Courier New" w:hAnsi="Courier New" w:cs="Courier New" w:hint="default"/>
+      </w:rPr>
+    </w:lvl>
+    <w:lvl w:ilvl="5" w:tplc="1C090005" w:tentative="1">
+      <w:start w:val="1"/>
+      <w:numFmt w:val="bullet"/>
+      <w:lvlText w:val=""/>
+      <w:lvlJc w:val="left"/>
+      <w:pPr>
+        <w:ind w:left="4320" w:hanging="360"/>
+      </w:pPr>
+      <w:rPr>
+        <w:rFonts w:ascii="Wingdings" w:hAnsi="Wingdings" w:hint="default"/>
+      </w:rPr>
+    </w:lvl>
+    <w:lvl w:ilvl="6" w:tplc="1C090001" w:tentative="1">
+      <w:start w:val="1"/>
+      <w:numFmt w:val="bullet"/>
+      <w:lvlText w:val=""/>
+      <w:lvlJc w:val="left"/>
+      <w:pPr>
+        <w:ind w:left="5040" w:hanging="360"/>
+      </w:pPr>
+      <w:rPr>
+        <w:rFonts w:ascii="Symbol" w:hAnsi="Symbol" w:hint="default"/>
+      </w:rPr>
+    </w:lvl>
+    <w:lvl w:ilvl="7" w:tplc="1C090003" w:tentative="1">
+      <w:start w:val="1"/>
+      <w:numFmt w:val="bullet"/>
+      <w:lvlText w:val="o"/>
+      <w:lvlJc w:val="left"/>
+      <w:pPr>
+        <w:ind w:left="5760" w:hanging="360"/>
+      </w:pPr>
+      <w:rPr>
+        <w:rFonts w:ascii="Courier New" w:hAnsi="Courier New" w:cs="Courier New" w:hint="default"/>
+      </w:rPr>
+    </w:lvl>
+    <w:lvl w:ilvl="8" w:tplc="1C090005" w:tentative="1">
+      <w:start w:val="1"/>
+      <w:numFmt w:val="bullet"/>
+      <w:lvlText w:val=""/>
+      <w:lvlJc w:val="left"/>
+      <w:pPr>
+        <w:ind w:left="6480" w:hanging="360"/>
+      </w:pPr>
+      <w:rPr>
+        <w:rFonts w:ascii="Wingdings" w:hAnsi="Wingdings" w:hint="default"/>
+      </w:rPr>
+    </w:lvl>
+  </w:abstractNum>
+  <w:abstractNum w:abstractNumId="5">
     <w:nsid w:val="76822963"/>
     <w:multiLevelType w:val="multilevel"/>
     <w:tmpl w:val="D0341A72"/>
@@ -1452,6 +1987,119 @@
       <w:rPr>
         <w:rFonts w:ascii="Symbol" w:hAnsi="Symbol" w:hint="default"/>
         <w:sz w:val="20"/>
+      </w:rPr>
+    </w:lvl>
+  </w:abstractNum>
+  <w:abstractNum w:abstractNumId="6">
+    <w:nsid w:val="7A607878"/>
+    <w:multiLevelType w:val="hybridMultilevel"/>
+    <w:tmpl w:val="E92E3BAC"/>
+    <w:lvl w:ilvl="0" w:tplc="1C090001">
+      <w:start w:val="1"/>
+      <w:numFmt w:val="bullet"/>
+      <w:lvlText w:val=""/>
+      <w:lvlJc w:val="left"/>
+      <w:pPr>
+        <w:ind w:left="720" w:hanging="360"/>
+      </w:pPr>
+      <w:rPr>
+        <w:rFonts w:ascii="Symbol" w:hAnsi="Symbol" w:hint="default"/>
+      </w:rPr>
+    </w:lvl>
+    <w:lvl w:ilvl="1" w:tplc="1C090003" w:tentative="1">
+      <w:start w:val="1"/>
+      <w:numFmt w:val="bullet"/>
+      <w:lvlText w:val="o"/>
+      <w:lvlJc w:val="left"/>
+      <w:pPr>
+        <w:ind w:left="1440" w:hanging="360"/>
+      </w:pPr>
+      <w:rPr>
+        <w:rFonts w:ascii="Courier New" w:hAnsi="Courier New" w:cs="Courier New" w:hint="default"/>
+      </w:rPr>
+    </w:lvl>
+    <w:lvl w:ilvl="2" w:tplc="1C090005" w:tentative="1">
+      <w:start w:val="1"/>
+      <w:numFmt w:val="bullet"/>
+      <w:lvlText w:val=""/>
+      <w:lvlJc w:val="left"/>
+      <w:pPr>
+        <w:ind w:left="2160" w:hanging="360"/>
+      </w:pPr>
+      <w:rPr>
+        <w:rFonts w:ascii="Wingdings" w:hAnsi="Wingdings" w:hint="default"/>
+      </w:rPr>
+    </w:lvl>
+    <w:lvl w:ilvl="3" w:tplc="1C090001" w:tentative="1">
+      <w:start w:val="1"/>
+      <w:numFmt w:val="bullet"/>
+      <w:lvlText w:val=""/>
+      <w:lvlJc w:val="left"/>
+      <w:pPr>
+        <w:ind w:left="2880" w:hanging="360"/>
+      </w:pPr>
+      <w:rPr>
+        <w:rFonts w:ascii="Symbol" w:hAnsi="Symbol" w:hint="default"/>
+      </w:rPr>
+    </w:lvl>
+    <w:lvl w:ilvl="4" w:tplc="1C090003" w:tentative="1">
+      <w:start w:val="1"/>
+      <w:numFmt w:val="bullet"/>
+      <w:lvlText w:val="o"/>
+      <w:lvlJc w:val="left"/>
+      <w:pPr>
+        <w:ind w:left="3600" w:hanging="360"/>
+      </w:pPr>
+      <w:rPr>
+        <w:rFonts w:ascii="Courier New" w:hAnsi="Courier New" w:cs="Courier New" w:hint="default"/>
+      </w:rPr>
+    </w:lvl>
+    <w:lvl w:ilvl="5" w:tplc="1C090005" w:tentative="1">
+      <w:start w:val="1"/>
+      <w:numFmt w:val="bullet"/>
+      <w:lvlText w:val=""/>
+      <w:lvlJc w:val="left"/>
+      <w:pPr>
+        <w:ind w:left="4320" w:hanging="360"/>
+      </w:pPr>
+      <w:rPr>
+        <w:rFonts w:ascii="Wingdings" w:hAnsi="Wingdings" w:hint="default"/>
+      </w:rPr>
+    </w:lvl>
+    <w:lvl w:ilvl="6" w:tplc="1C090001" w:tentative="1">
+      <w:start w:val="1"/>
+      <w:numFmt w:val="bullet"/>
+      <w:lvlText w:val=""/>
+      <w:lvlJc w:val="left"/>
+      <w:pPr>
+        <w:ind w:left="5040" w:hanging="360"/>
+      </w:pPr>
+      <w:rPr>
+        <w:rFonts w:ascii="Symbol" w:hAnsi="Symbol" w:hint="default"/>
+      </w:rPr>
+    </w:lvl>
+    <w:lvl w:ilvl="7" w:tplc="1C090003" w:tentative="1">
+      <w:start w:val="1"/>
+      <w:numFmt w:val="bullet"/>
+      <w:lvlText w:val="o"/>
+      <w:lvlJc w:val="left"/>
+      <w:pPr>
+        <w:ind w:left="5760" w:hanging="360"/>
+      </w:pPr>
+      <w:rPr>
+        <w:rFonts w:ascii="Courier New" w:hAnsi="Courier New" w:cs="Courier New" w:hint="default"/>
+      </w:rPr>
+    </w:lvl>
+    <w:lvl w:ilvl="8" w:tplc="1C090005" w:tentative="1">
+      <w:start w:val="1"/>
+      <w:numFmt w:val="bullet"/>
+      <w:lvlText w:val=""/>
+      <w:lvlJc w:val="left"/>
+      <w:pPr>
+        <w:ind w:left="6480" w:hanging="360"/>
+      </w:pPr>
+      <w:rPr>
+        <w:rFonts w:ascii="Wingdings" w:hAnsi="Wingdings" w:hint="default"/>
       </w:rPr>
     </w:lvl>
   </w:abstractNum>
@@ -1465,10 +2113,16 @@
     <w:abstractNumId w:val="0"/>
   </w:num>
   <w:num w:numId="4">
-    <w:abstractNumId w:val="4"/>
+    <w:abstractNumId w:val="5"/>
   </w:num>
   <w:num w:numId="5">
     <w:abstractNumId w:val="1"/>
+  </w:num>
+  <w:num w:numId="6">
+    <w:abstractNumId w:val="6"/>
+  </w:num>
+  <w:num w:numId="7">
+    <w:abstractNumId w:val="4"/>
   </w:num>
 </w:numbering>
 </file>
@@ -1633,6 +2287,53 @@
     <w:name w:val="Normal"/>
     <w:qFormat/>
   </w:style>
+  <w:style w:type="paragraph" w:styleId="Heading1">
+    <w:name w:val="heading 1"/>
+    <w:basedOn w:val="Normal"/>
+    <w:next w:val="Normal"/>
+    <w:link w:val="Heading1Char"/>
+    <w:uiPriority w:val="9"/>
+    <w:qFormat/>
+    <w:rsid w:val="009C3AC0"/>
+    <w:pPr>
+      <w:keepNext/>
+      <w:keepLines/>
+      <w:spacing w:before="480" w:after="0"/>
+      <w:outlineLvl w:val="0"/>
+    </w:pPr>
+    <w:rPr>
+      <w:rFonts w:asciiTheme="majorHAnsi" w:eastAsiaTheme="majorEastAsia" w:hAnsiTheme="majorHAnsi" w:cstheme="majorBidi"/>
+      <w:b/>
+      <w:bCs/>
+      <w:color w:val="365F91" w:themeColor="accent1" w:themeShade="BF"/>
+      <w:sz w:val="28"/>
+      <w:szCs w:val="28"/>
+    </w:rPr>
+  </w:style>
+  <w:style w:type="paragraph" w:styleId="Heading2">
+    <w:name w:val="heading 2"/>
+    <w:basedOn w:val="Normal"/>
+    <w:next w:val="Normal"/>
+    <w:link w:val="Heading2Char"/>
+    <w:uiPriority w:val="9"/>
+    <w:unhideWhenUsed/>
+    <w:qFormat/>
+    <w:rsid w:val="00E2250D"/>
+    <w:pPr>
+      <w:keepNext/>
+      <w:keepLines/>
+      <w:spacing w:before="200" w:after="0"/>
+      <w:outlineLvl w:val="1"/>
+    </w:pPr>
+    <w:rPr>
+      <w:rFonts w:asciiTheme="majorHAnsi" w:eastAsiaTheme="majorEastAsia" w:hAnsiTheme="majorHAnsi" w:cstheme="majorBidi"/>
+      <w:b/>
+      <w:bCs/>
+      <w:color w:val="4F81BD" w:themeColor="accent1"/>
+      <w:sz w:val="26"/>
+      <w:szCs w:val="26"/>
+    </w:rPr>
+  </w:style>
   <w:style w:type="character" w:default="1" w:styleId="DefaultParagraphFont">
     <w:name w:val="Default Paragraph Font"/>
     <w:uiPriority w:val="1"/>
@@ -1685,8 +2386,8 @@
       <w:lang w:eastAsia="en-ZA"/>
     </w:rPr>
   </w:style>
-  <w:style w:type="character" w:customStyle="1" w:styleId="emphasis">
-    <w:name w:val="emphasis"/>
+  <w:style w:type="character" w:customStyle="1" w:styleId="Emphasis1">
+    <w:name w:val="Emphasis1"/>
     <w:basedOn w:val="DefaultParagraphFont"/>
     <w:rsid w:val="00056ABE"/>
   </w:style>
@@ -1699,6 +2400,66 @@
     <w:rPr>
       <w:color w:val="0000FF" w:themeColor="hyperlink"/>
       <w:u w:val="single"/>
+    </w:rPr>
+  </w:style>
+  <w:style w:type="paragraph" w:styleId="NormalWeb">
+    <w:name w:val="Normal (Web)"/>
+    <w:basedOn w:val="Normal"/>
+    <w:uiPriority w:val="99"/>
+    <w:unhideWhenUsed/>
+    <w:rsid w:val="002064DC"/>
+    <w:pPr>
+      <w:spacing w:before="100" w:beforeAutospacing="1" w:after="100" w:afterAutospacing="1" w:line="240" w:lineRule="auto"/>
+    </w:pPr>
+    <w:rPr>
+      <w:rFonts w:ascii="Times New Roman" w:eastAsia="Times New Roman" w:hAnsi="Times New Roman" w:cs="Times New Roman"/>
+      <w:sz w:val="24"/>
+      <w:szCs w:val="24"/>
+      <w:lang w:eastAsia="en-ZA"/>
+    </w:rPr>
+  </w:style>
+  <w:style w:type="character" w:customStyle="1" w:styleId="apple-converted-space">
+    <w:name w:val="apple-converted-space"/>
+    <w:basedOn w:val="DefaultParagraphFont"/>
+    <w:rsid w:val="002064DC"/>
+  </w:style>
+  <w:style w:type="paragraph" w:styleId="NoSpacing">
+    <w:name w:val="No Spacing"/>
+    <w:uiPriority w:val="1"/>
+    <w:qFormat/>
+    <w:rsid w:val="009C3AC0"/>
+    <w:pPr>
+      <w:spacing w:after="0" w:line="240" w:lineRule="auto"/>
+    </w:pPr>
+  </w:style>
+  <w:style w:type="character" w:customStyle="1" w:styleId="Heading1Char">
+    <w:name w:val="Heading 1 Char"/>
+    <w:basedOn w:val="DefaultParagraphFont"/>
+    <w:link w:val="Heading1"/>
+    <w:uiPriority w:val="9"/>
+    <w:rsid w:val="009C3AC0"/>
+    <w:rPr>
+      <w:rFonts w:asciiTheme="majorHAnsi" w:eastAsiaTheme="majorEastAsia" w:hAnsiTheme="majorHAnsi" w:cstheme="majorBidi"/>
+      <w:b/>
+      <w:bCs/>
+      <w:color w:val="365F91" w:themeColor="accent1" w:themeShade="BF"/>
+      <w:sz w:val="28"/>
+      <w:szCs w:val="28"/>
+    </w:rPr>
+  </w:style>
+  <w:style w:type="character" w:customStyle="1" w:styleId="Heading2Char">
+    <w:name w:val="Heading 2 Char"/>
+    <w:basedOn w:val="DefaultParagraphFont"/>
+    <w:link w:val="Heading2"/>
+    <w:uiPriority w:val="9"/>
+    <w:rsid w:val="00E2250D"/>
+    <w:rPr>
+      <w:rFonts w:asciiTheme="majorHAnsi" w:eastAsiaTheme="majorEastAsia" w:hAnsiTheme="majorHAnsi" w:cstheme="majorBidi"/>
+      <w:b/>
+      <w:bCs/>
+      <w:color w:val="4F81BD" w:themeColor="accent1"/>
+      <w:sz w:val="26"/>
+      <w:szCs w:val="26"/>
     </w:rPr>
   </w:style>
 </w:styles>
@@ -1864,6 +2625,53 @@
     <w:name w:val="Normal"/>
     <w:qFormat/>
   </w:style>
+  <w:style w:type="paragraph" w:styleId="Heading1">
+    <w:name w:val="heading 1"/>
+    <w:basedOn w:val="Normal"/>
+    <w:next w:val="Normal"/>
+    <w:link w:val="Heading1Char"/>
+    <w:uiPriority w:val="9"/>
+    <w:qFormat/>
+    <w:rsid w:val="009C3AC0"/>
+    <w:pPr>
+      <w:keepNext/>
+      <w:keepLines/>
+      <w:spacing w:before="480" w:after="0"/>
+      <w:outlineLvl w:val="0"/>
+    </w:pPr>
+    <w:rPr>
+      <w:rFonts w:asciiTheme="majorHAnsi" w:eastAsiaTheme="majorEastAsia" w:hAnsiTheme="majorHAnsi" w:cstheme="majorBidi"/>
+      <w:b/>
+      <w:bCs/>
+      <w:color w:val="365F91" w:themeColor="accent1" w:themeShade="BF"/>
+      <w:sz w:val="28"/>
+      <w:szCs w:val="28"/>
+    </w:rPr>
+  </w:style>
+  <w:style w:type="paragraph" w:styleId="Heading2">
+    <w:name w:val="heading 2"/>
+    <w:basedOn w:val="Normal"/>
+    <w:next w:val="Normal"/>
+    <w:link w:val="Heading2Char"/>
+    <w:uiPriority w:val="9"/>
+    <w:unhideWhenUsed/>
+    <w:qFormat/>
+    <w:rsid w:val="00E2250D"/>
+    <w:pPr>
+      <w:keepNext/>
+      <w:keepLines/>
+      <w:spacing w:before="200" w:after="0"/>
+      <w:outlineLvl w:val="1"/>
+    </w:pPr>
+    <w:rPr>
+      <w:rFonts w:asciiTheme="majorHAnsi" w:eastAsiaTheme="majorEastAsia" w:hAnsiTheme="majorHAnsi" w:cstheme="majorBidi"/>
+      <w:b/>
+      <w:bCs/>
+      <w:color w:val="4F81BD" w:themeColor="accent1"/>
+      <w:sz w:val="26"/>
+      <w:szCs w:val="26"/>
+    </w:rPr>
+  </w:style>
   <w:style w:type="character" w:default="1" w:styleId="DefaultParagraphFont">
     <w:name w:val="Default Paragraph Font"/>
     <w:uiPriority w:val="1"/>
@@ -1916,8 +2724,8 @@
       <w:lang w:eastAsia="en-ZA"/>
     </w:rPr>
   </w:style>
-  <w:style w:type="character" w:customStyle="1" w:styleId="emphasis">
-    <w:name w:val="emphasis"/>
+  <w:style w:type="character" w:customStyle="1" w:styleId="Emphasis1">
+    <w:name w:val="Emphasis1"/>
     <w:basedOn w:val="DefaultParagraphFont"/>
     <w:rsid w:val="00056ABE"/>
   </w:style>
@@ -1930,6 +2738,66 @@
     <w:rPr>
       <w:color w:val="0000FF" w:themeColor="hyperlink"/>
       <w:u w:val="single"/>
+    </w:rPr>
+  </w:style>
+  <w:style w:type="paragraph" w:styleId="NormalWeb">
+    <w:name w:val="Normal (Web)"/>
+    <w:basedOn w:val="Normal"/>
+    <w:uiPriority w:val="99"/>
+    <w:unhideWhenUsed/>
+    <w:rsid w:val="002064DC"/>
+    <w:pPr>
+      <w:spacing w:before="100" w:beforeAutospacing="1" w:after="100" w:afterAutospacing="1" w:line="240" w:lineRule="auto"/>
+    </w:pPr>
+    <w:rPr>
+      <w:rFonts w:ascii="Times New Roman" w:eastAsia="Times New Roman" w:hAnsi="Times New Roman" w:cs="Times New Roman"/>
+      <w:sz w:val="24"/>
+      <w:szCs w:val="24"/>
+      <w:lang w:eastAsia="en-ZA"/>
+    </w:rPr>
+  </w:style>
+  <w:style w:type="character" w:customStyle="1" w:styleId="apple-converted-space">
+    <w:name w:val="apple-converted-space"/>
+    <w:basedOn w:val="DefaultParagraphFont"/>
+    <w:rsid w:val="002064DC"/>
+  </w:style>
+  <w:style w:type="paragraph" w:styleId="NoSpacing">
+    <w:name w:val="No Spacing"/>
+    <w:uiPriority w:val="1"/>
+    <w:qFormat/>
+    <w:rsid w:val="009C3AC0"/>
+    <w:pPr>
+      <w:spacing w:after="0" w:line="240" w:lineRule="auto"/>
+    </w:pPr>
+  </w:style>
+  <w:style w:type="character" w:customStyle="1" w:styleId="Heading1Char">
+    <w:name w:val="Heading 1 Char"/>
+    <w:basedOn w:val="DefaultParagraphFont"/>
+    <w:link w:val="Heading1"/>
+    <w:uiPriority w:val="9"/>
+    <w:rsid w:val="009C3AC0"/>
+    <w:rPr>
+      <w:rFonts w:asciiTheme="majorHAnsi" w:eastAsiaTheme="majorEastAsia" w:hAnsiTheme="majorHAnsi" w:cstheme="majorBidi"/>
+      <w:b/>
+      <w:bCs/>
+      <w:color w:val="365F91" w:themeColor="accent1" w:themeShade="BF"/>
+      <w:sz w:val="28"/>
+      <w:szCs w:val="28"/>
+    </w:rPr>
+  </w:style>
+  <w:style w:type="character" w:customStyle="1" w:styleId="Heading2Char">
+    <w:name w:val="Heading 2 Char"/>
+    <w:basedOn w:val="DefaultParagraphFont"/>
+    <w:link w:val="Heading2"/>
+    <w:uiPriority w:val="9"/>
+    <w:rsid w:val="00E2250D"/>
+    <w:rPr>
+      <w:rFonts w:asciiTheme="majorHAnsi" w:eastAsiaTheme="majorEastAsia" w:hAnsiTheme="majorHAnsi" w:cstheme="majorBidi"/>
+      <w:b/>
+      <w:bCs/>
+      <w:color w:val="4F81BD" w:themeColor="accent1"/>
+      <w:sz w:val="26"/>
+      <w:szCs w:val="26"/>
     </w:rPr>
   </w:style>
 </w:styles>

</xml_diff>